<commit_message>
change: change menu error (#32)
</commit_message>
<xml_diff>
--- a/Grade1/上学期/（必修）大学生心理健康_心理健康/Orderheart_2022_xx/考试文档.docx
+++ b/Grade1/上学期/（必修）大学生心理健康_心理健康/Orderheart_2022_xx/考试文档.docx
@@ -1,6 +1,6 @@
 
 <file path=word/document.xml><?xml version="1.0" encoding="utf-8"?>
-<w:document xmlns:wpc="http://schemas.microsoft.com/office/word/2010/wordprocessingCanvas" xmlns:cx="http://schemas.microsoft.com/office/drawing/2014/chartex" xmlns:cx1="http://schemas.microsoft.com/office/drawing/2015/9/8/chartex" xmlns:cx2="http://schemas.microsoft.com/office/drawing/2015/10/21/chartex" xmlns:cx3="http://schemas.microsoft.com/office/drawing/2016/5/9/chartex" xmlns:cx4="http://schemas.microsoft.com/office/drawing/2016/5/10/chartex" xmlns:cx5="http://schemas.microsoft.com/office/drawing/2016/5/11/chartex" xmlns:cx6="http://schemas.microsoft.com/office/drawing/2016/5/12/chartex" xmlns:cx7="http://schemas.microsoft.com/office/drawing/2016/5/13/chartex" xmlns:cx8="http://schemas.microsoft.com/office/drawing/2016/5/14/chartex" xmlns:mc="http://schemas.openxmlformats.org/markup-compatibility/2006" xmlns:aink="http://schemas.microsoft.com/office/drawing/2016/ink" xmlns:am3d="http://schemas.microsoft.com/office/drawing/2017/model3d" xmlns:o="urn:schemas-microsoft-com:office:office" xmlns:oel="http://schemas.microsoft.com/office/2019/extlst" xmlns:r="http://schemas.openxmlformats.org/officeDocument/2006/relationships" xmlns:m="http://schemas.openxmlformats.org/officeDocument/2006/math" xmlns:v="urn:schemas-microsoft-com:vml" xmlns:wp14="http://schemas.microsoft.com/office/word/2010/wordprocessingDrawing" xmlns:wp="http://schemas.openxmlformats.org/drawingml/2006/wordprocessingDrawing" xmlns:w10="urn:schemas-microsoft-com:office:word" xmlns:w="http://schemas.openxmlformats.org/wordprocessingml/2006/main" xmlns:w14="http://schemas.microsoft.com/office/word/2010/wordml" xmlns:w15="http://schemas.microsoft.com/office/word/2012/wordml" xmlns:w16cex="http://schemas.microsoft.com/office/word/2018/wordml/cex" xmlns:w16cid="http://schemas.microsoft.com/office/word/2016/wordml/cid" xmlns:w16="http://schemas.microsoft.com/office/word/2018/wordml" xmlns:w16sdtdh="http://schemas.microsoft.com/office/word/2020/wordml/sdtdatahash" xmlns:w16se="http://schemas.microsoft.com/office/word/2015/wordml/symex" xmlns:wpg="http://schemas.microsoft.com/office/word/2010/wordprocessingGroup" xmlns:wpi="http://schemas.microsoft.com/office/word/2010/wordprocessingInk" xmlns:wne="http://schemas.microsoft.com/office/word/2006/wordml" xmlns:wps="http://schemas.microsoft.com/office/word/2010/wordprocessingShape" mc:Ignorable="w14 w15 w16se w16cid w16 w16cex w16sdtdh wp14">
+<w:document xmlns:wpc="http://schemas.microsoft.com/office/word/2010/wordprocessingCanvas" xmlns:cx="http://schemas.microsoft.com/office/drawing/2014/chartex" xmlns:cx1="http://schemas.microsoft.com/office/drawing/2015/9/8/chartex" xmlns:cx2="http://schemas.microsoft.com/office/drawing/2015/10/21/chartex" xmlns:cx3="http://schemas.microsoft.com/office/drawing/2016/5/9/chartex" xmlns:cx4="http://schemas.microsoft.com/office/drawing/2016/5/10/chartex" xmlns:cx5="http://schemas.microsoft.com/office/drawing/2016/5/11/chartex" xmlns:cx6="http://schemas.microsoft.com/office/drawing/2016/5/12/chartex" xmlns:cx7="http://schemas.microsoft.com/office/drawing/2016/5/13/chartex" xmlns:cx8="http://schemas.microsoft.com/office/drawing/2016/5/14/chartex" xmlns:mc="http://schemas.openxmlformats.org/markup-compatibility/2006" xmlns:aink="http://schemas.microsoft.com/office/drawing/2016/ink" xmlns:am3d="http://schemas.microsoft.com/office/drawing/2017/model3d" xmlns:o="urn:schemas-microsoft-com:office:office" xmlns:r="http://schemas.openxmlformats.org/officeDocument/2006/relationships" xmlns:m="http://schemas.openxmlformats.org/officeDocument/2006/math" xmlns:v="urn:schemas-microsoft-com:vml" xmlns:wp14="http://schemas.microsoft.com/office/word/2010/wordprocessingDrawing" xmlns:wp="http://schemas.openxmlformats.org/drawingml/2006/wordprocessingDrawing" xmlns:w10="urn:schemas-microsoft-com:office:word" xmlns:w="http://schemas.openxmlformats.org/wordprocessingml/2006/main" xmlns:w14="http://schemas.microsoft.com/office/word/2010/wordml" xmlns:w15="http://schemas.microsoft.com/office/word/2012/wordml" xmlns:w16cex="http://schemas.microsoft.com/office/word/2018/wordml/cex" xmlns:w16cid="http://schemas.microsoft.com/office/word/2016/wordml/cid" xmlns:w16="http://schemas.microsoft.com/office/word/2018/wordml" xmlns:w16sdtdh="http://schemas.microsoft.com/office/word/2020/wordml/sdtdatahash" xmlns:w16se="http://schemas.microsoft.com/office/word/2015/wordml/symex" xmlns:wpg="http://schemas.microsoft.com/office/word/2010/wordprocessingGroup" xmlns:wpi="http://schemas.microsoft.com/office/word/2010/wordprocessingInk" xmlns:wne="http://schemas.microsoft.com/office/word/2006/wordml" xmlns:wps="http://schemas.microsoft.com/office/word/2010/wordprocessingShape" mc:Ignorable="w14 w15 w16se w16cid w16 w16cex w16sdtdh wp14">
   <w:body>
     <w:p>
       <w:r>
@@ -48,42 +48,110 @@
           <w:sz w:val="28"/>
           <w:szCs w:val="32"/>
         </w:rPr>
-        <w:t>大学</w:t>
-      </w:r>
-      <w:proofErr w:type="gramStart"/>
-      <w:r>
-        <w:rPr>
-          <w:rFonts w:hint="eastAsia"/>
+        <w:t>大学牲培养那些系能力素质：</w:t>
+      </w:r>
+    </w:p>
+    <w:p>
+      <w:r>
+        <w:rPr>
+          <w:rFonts w:hint="eastAsia"/>
+        </w:rPr>
+        <w:t>乐观的心理素质。遇到难题和等待解决的问题需要从容、冷静的去判断。</w:t>
+      </w:r>
+    </w:p>
+    <w:p>
+      <w:r>
+        <w:rPr>
+          <w:rFonts w:hint="eastAsia"/>
+        </w:rPr>
+        <w:t>培养方法：平时多给自己一点积极的暗示，告诉自己能行。</w:t>
+      </w:r>
+    </w:p>
+    <w:p/>
+    <w:p>
+      <w:r>
+        <w:rPr>
+          <w:rFonts w:hint="eastAsia"/>
+        </w:rPr>
+        <w:t>坚持的心理素质。做事需要一心一意，不半途放弃。</w:t>
+      </w:r>
+    </w:p>
+    <w:p>
+      <w:r>
+        <w:rPr>
+          <w:rFonts w:hint="eastAsia"/>
+        </w:rPr>
+        <w:t>培养方法：</w:t>
+      </w:r>
+    </w:p>
+    <w:p/>
+    <w:p>
+      <w:r>
+        <w:rPr>
+          <w:rFonts w:hint="eastAsia"/>
+        </w:rPr>
+        <w:t>有执行力的心理素质。拒绝拖延症，不能假努力。</w:t>
+      </w:r>
+    </w:p>
+    <w:p/>
+    <w:p>
+      <w:r>
+        <w:rPr>
+          <w:rFonts w:hint="eastAsia"/>
+        </w:rPr>
+        <w:t>有自制力的心理素质。控制住自己的欲望，才能有更好地发展</w:t>
+      </w:r>
+    </w:p>
+    <w:p/>
+    <w:p>
+      <w:r>
+        <w:rPr>
+          <w:rFonts w:hint="eastAsia"/>
+        </w:rPr>
+        <w:t>有责任的心理素质。承担自己应当承担的事情。</w:t>
+      </w:r>
+    </w:p>
+    <w:p/>
+    <w:p>
+      <w:r>
+        <w:rPr>
+          <w:rFonts w:hint="eastAsia"/>
+        </w:rPr>
+        <w:t>有自我意识的心理素质。</w:t>
+      </w:r>
+    </w:p>
+    <w:p/>
+    <w:p/>
+    <w:p/>
+    <w:p>
+      <w:pPr>
+        <w:rPr>
           <w:b/>
           <w:bCs/>
           <w:sz w:val="28"/>
           <w:szCs w:val="32"/>
         </w:rPr>
-        <w:t>牲</w:t>
-      </w:r>
-      <w:proofErr w:type="gramEnd"/>
-      <w:r>
-        <w:rPr>
-          <w:rFonts w:hint="eastAsia"/>
+      </w:pPr>
+    </w:p>
+    <w:p>
+      <w:pPr>
+        <w:rPr>
           <w:b/>
           <w:bCs/>
           <w:sz w:val="28"/>
           <w:szCs w:val="32"/>
         </w:rPr>
-        <w:t>培养那些</w:t>
-      </w:r>
-      <w:proofErr w:type="gramStart"/>
-      <w:r>
-        <w:rPr>
-          <w:rFonts w:hint="eastAsia"/>
+      </w:pPr>
+    </w:p>
+    <w:p>
+      <w:pPr>
+        <w:rPr>
           <w:b/>
           <w:bCs/>
           <w:sz w:val="28"/>
           <w:szCs w:val="32"/>
         </w:rPr>
-        <w:t>系能力</w:t>
-      </w:r>
-      <w:proofErr w:type="gramEnd"/>
+      </w:pPr>
       <w:r>
         <w:rPr>
           <w:rFonts w:hint="eastAsia"/>
@@ -92,23 +160,7 @@
           <w:sz w:val="28"/>
           <w:szCs w:val="32"/>
         </w:rPr>
-        <w:t>素质：</w:t>
-      </w:r>
-    </w:p>
-    <w:p>
-      <w:r>
-        <w:rPr>
-          <w:rFonts w:hint="eastAsia"/>
-        </w:rPr>
-        <w:t>乐观的心理素质。遇到难题和等待解决的问题需要从容、冷静的去判断。</w:t>
-      </w:r>
-    </w:p>
-    <w:p>
-      <w:r>
-        <w:rPr>
-          <w:rFonts w:hint="eastAsia"/>
-        </w:rPr>
-        <w:t>培养方法：平时多给自己一点积极的暗示，告诉自己能行。</w:t>
+        <w:t>如何面对和处理自己的情绪</w:t>
       </w:r>
     </w:p>
     <w:p/>
@@ -117,29 +169,7 @@
         <w:rPr>
           <w:rFonts w:hint="eastAsia"/>
         </w:rPr>
-        <w:t>坚持的心理素质。做事需要一心一意，</w:t>
-      </w:r>
-      <w:proofErr w:type="gramStart"/>
-      <w:r>
-        <w:rPr>
-          <w:rFonts w:hint="eastAsia"/>
-        </w:rPr>
-        <w:t>不</w:t>
-      </w:r>
-      <w:proofErr w:type="gramEnd"/>
-      <w:r>
-        <w:rPr>
-          <w:rFonts w:hint="eastAsia"/>
-        </w:rPr>
-        <w:t>半途放弃。</w:t>
-      </w:r>
-    </w:p>
-    <w:p>
-      <w:r>
-        <w:rPr>
-          <w:rFonts w:hint="eastAsia"/>
-        </w:rPr>
-        <w:t>培养方法：</w:t>
+        <w:t>找到自己情绪的来源。如遇坏情绪，找到坏情绪产生的根本原因，尽可能地削弱或摆脱坏情绪；如遇好情绪，明确自己的好情绪如何产生，尽可能多得去获得这种快乐，让自己的心情始终愉悦。</w:t>
       </w:r>
     </w:p>
     <w:p/>
@@ -148,7 +178,25 @@
         <w:rPr>
           <w:rFonts w:hint="eastAsia"/>
         </w:rPr>
-        <w:t>有执行力的心理素质。拒绝拖延症，不能假努力。</w:t>
+        <w:t>找到一个媒介来</w:t>
+      </w:r>
+      <w:r>
+        <w:rPr>
+          <w:rFonts w:hint="eastAsia"/>
+        </w:rPr>
+        <w:t>宣泄</w:t>
+      </w:r>
+      <w:r>
+        <w:rPr>
+          <w:rFonts w:hint="eastAsia"/>
+        </w:rPr>
+        <w:t>。</w:t>
+      </w:r>
+      <w:r>
+        <w:rPr>
+          <w:rFonts w:hint="eastAsia"/>
+        </w:rPr>
+        <w:t>比如去跑步、听音乐、打篮球等。通过这些方式发泄出自己的情绪，人才会变得评平静下来，才能进行有效的思考</w:t>
       </w:r>
     </w:p>
     <w:p/>
@@ -157,7 +205,7 @@
         <w:rPr>
           <w:rFonts w:hint="eastAsia"/>
         </w:rPr>
-        <w:t>有自制力的心理素质。控制住自己的欲望，才能有更好地发展</w:t>
+        <w:t>选择心理咨询师咨询。如果自己被某种坏情绪一直困扰而无法自己解决，可以借助心理咨询师的帮助，通过医生正确合理的建议来稳定自己的情绪。</w:t>
       </w:r>
     </w:p>
     <w:p/>
@@ -166,7 +214,7 @@
         <w:rPr>
           <w:rFonts w:hint="eastAsia"/>
         </w:rPr>
-        <w:t>有责任的心理素质。承担自己应当承担的事情。</w:t>
+        <w:t>增加自己的社会阅历。大学生由于自己的经历较少，所接触的人较少，对于社会的复杂性容易产生畏惧，所以内心比较多脆弱。应多利用课余时间，参与社会实习、志愿服务，多与社会接触，尽可能的增加社会阅历。</w:t>
       </w:r>
     </w:p>
     <w:p/>
@@ -175,10 +223,18 @@
         <w:rPr>
           <w:rFonts w:hint="eastAsia"/>
         </w:rPr>
-        <w:t>有自我意识的心理素质。</w:t>
+        <w:t>保持内心的安静。只有当内心安静下来，我们才能更加客观、准确的进行判断和处理。一颗安静的内心能够让我们情绪顺畅。</w:t>
       </w:r>
     </w:p>
     <w:p/>
+    <w:p>
+      <w:r>
+        <w:rPr>
+          <w:rFonts w:hint="eastAsia"/>
+        </w:rPr>
+        <w:t>进行适当的自我安慰。面对我们无法改变的线上，我们要学会安慰自己，这样能够在巨大的挫折面前接受现实，进而能够更好地保护自己。</w:t>
+      </w:r>
+    </w:p>
     <w:p/>
     <w:p/>
     <w:p>
@@ -194,16 +250,13 @@
     <w:p>
       <w:pPr>
         <w:rPr>
-          <w:rFonts w:hint="eastAsia"/>
           <w:b/>
           <w:bCs/>
           <w:sz w:val="28"/>
           <w:szCs w:val="32"/>
         </w:rPr>
       </w:pPr>
-    </w:p>
-    <w:p>
-      <w:pPr>
+      <w:r>
         <w:rPr>
           <w:rFonts w:hint="eastAsia"/>
           <w:b/>
@@ -211,150 +264,17 @@
           <w:sz w:val="28"/>
           <w:szCs w:val="32"/>
         </w:rPr>
-      </w:pPr>
-      <w:r>
-        <w:rPr>
-          <w:rFonts w:hint="eastAsia"/>
+        <w:t>课程学习感悟</w:t>
+      </w:r>
+    </w:p>
+    <w:p>
+      <w:pPr>
+        <w:rPr>
           <w:b/>
           <w:bCs/>
           <w:sz w:val="28"/>
           <w:szCs w:val="32"/>
         </w:rPr>
-        <w:t>如何面对和处理自己的情绪</w:t>
-      </w:r>
-    </w:p>
-    <w:p/>
-    <w:p>
-      <w:r>
-        <w:rPr>
-          <w:rFonts w:hint="eastAsia"/>
-        </w:rPr>
-        <w:t>找到自己情绪的来源。</w:t>
-      </w:r>
-      <w:proofErr w:type="gramStart"/>
-      <w:r>
-        <w:rPr>
-          <w:rFonts w:hint="eastAsia"/>
-        </w:rPr>
-        <w:t>如遇坏情绪</w:t>
-      </w:r>
-      <w:proofErr w:type="gramEnd"/>
-      <w:r>
-        <w:rPr>
-          <w:rFonts w:hint="eastAsia"/>
-        </w:rPr>
-        <w:t>，找到坏情绪产生的根本原因，尽可能地削弱或摆脱坏情绪；如遇好情绪，明确自己的好情绪如何产生，尽可能多得去获得这种快乐，让自己的心情始终愉悦。</w:t>
-      </w:r>
-    </w:p>
-    <w:p>
-      <w:pPr>
-        <w:rPr>
-          <w:rFonts w:hint="eastAsia"/>
-        </w:rPr>
-      </w:pPr>
-    </w:p>
-    <w:p>
-      <w:r>
-        <w:rPr>
-          <w:rFonts w:hint="eastAsia"/>
-        </w:rPr>
-        <w:t>找到一个媒介来</w:t>
-      </w:r>
-      <w:r>
-        <w:rPr>
-          <w:rFonts w:hint="eastAsia"/>
-        </w:rPr>
-        <w:t>宣泄</w:t>
-      </w:r>
-      <w:r>
-        <w:rPr>
-          <w:rFonts w:hint="eastAsia"/>
-        </w:rPr>
-        <w:t>。</w:t>
-      </w:r>
-      <w:r>
-        <w:rPr>
-          <w:rFonts w:hint="eastAsia"/>
-        </w:rPr>
-        <w:t>比如去跑步、听音乐、打篮球等。通过这些方式发泄出自己的情绪，人才会变得评平静下来，才能进行有效的思考</w:t>
-      </w:r>
-    </w:p>
-    <w:p/>
-    <w:p>
-      <w:r>
-        <w:rPr>
-          <w:rFonts w:hint="eastAsia"/>
-        </w:rPr>
-        <w:t>选择心理咨询师咨询。如果自己被某种坏情绪一直困扰而无法自己解决，可以借助心理咨询师的帮助，通过医生正确合理的建议来稳定自己的情绪。</w:t>
-      </w:r>
-    </w:p>
-    <w:p/>
-    <w:p>
-      <w:r>
-        <w:rPr>
-          <w:rFonts w:hint="eastAsia"/>
-        </w:rPr>
-        <w:t>增加自己的社会阅历。大学生由于自己的经历较少，所接触的人较少，对于社会的复杂性容易产生畏惧，所以内心比较多脆弱。应多利用课余时间，参与社会实习、志愿服务，多与社会接触，尽可能的增加社会阅历。</w:t>
-      </w:r>
-    </w:p>
-    <w:p/>
-    <w:p>
-      <w:r>
-        <w:rPr>
-          <w:rFonts w:hint="eastAsia"/>
-        </w:rPr>
-        <w:t>保持内心的安静。只有当内心安静下来，我们才能更加客观、准确的进行判断和处理。一颗安静的内心能够让我们情绪顺畅。</w:t>
-      </w:r>
-    </w:p>
-    <w:p/>
-    <w:p>
-      <w:r>
-        <w:rPr>
-          <w:rFonts w:hint="eastAsia"/>
-        </w:rPr>
-        <w:t>进行适当的自我安慰。面对我们无法改变的线上，我们要学会安慰自己，这样能够在巨大的挫折面前接受现实，进而能够更好地保护自己。</w:t>
-      </w:r>
-    </w:p>
-    <w:p/>
-    <w:p/>
-    <w:p>
-      <w:pPr>
-        <w:rPr>
-          <w:b/>
-          <w:bCs/>
-          <w:sz w:val="28"/>
-          <w:szCs w:val="32"/>
-        </w:rPr>
-      </w:pPr>
-    </w:p>
-    <w:p>
-      <w:pPr>
-        <w:rPr>
-          <w:b/>
-          <w:bCs/>
-          <w:sz w:val="28"/>
-          <w:szCs w:val="32"/>
-        </w:rPr>
-      </w:pPr>
-      <w:r>
-        <w:rPr>
-          <w:rFonts w:hint="eastAsia"/>
-          <w:b/>
-          <w:bCs/>
-          <w:sz w:val="28"/>
-          <w:szCs w:val="32"/>
-        </w:rPr>
-        <w:t>课程学习感悟</w:t>
-      </w:r>
-    </w:p>
-    <w:p>
-      <w:pPr>
-        <w:rPr>
-          <w:b/>
-          <w:bCs/>
-          <w:sz w:val="28"/>
-          <w:szCs w:val="32"/>
-        </w:rPr>
       </w:pPr>
     </w:p>
     <w:p>
@@ -438,50 +358,34 @@
     </w:p>
     <w:p>
       <w:pPr>
-        <w:pStyle w:val="a3"/>
-        <w:spacing w:before="75" w:beforeAutospacing="0" w:after="75" w:afterAutospacing="0"/>
-        <w:rPr>
-          <w:rFonts w:ascii="Arial" w:hAnsi="Arial" w:cs="Arial"/>
-          <w:color w:val="000000"/>
-        </w:rPr>
-      </w:pPr>
-    </w:p>
-    <w:p>
-      <w:pPr>
-        <w:pStyle w:val="a3"/>
-        <w:spacing w:before="75" w:beforeAutospacing="0" w:after="75" w:afterAutospacing="0"/>
-        <w:rPr>
-          <w:rFonts w:ascii="Arial" w:hAnsi="Arial" w:cs="Arial"/>
-          <w:color w:val="000000"/>
-        </w:rPr>
-      </w:pPr>
-      <w:r>
-        <w:rPr>
-          <w:rFonts w:ascii="Arial" w:hAnsi="Arial" w:cs="Arial"/>
-          <w:color w:val="000000"/>
-        </w:rPr>
-        <w:t>新冠肺炎肆虐的这几年，我经历了</w:t>
-      </w:r>
-      <w:proofErr w:type="gramStart"/>
-      <w:r>
-        <w:rPr>
-          <w:rFonts w:ascii="Arial" w:hAnsi="Arial" w:cs="Arial"/>
-          <w:color w:val="000000"/>
-        </w:rPr>
-        <w:t>一</w:t>
-      </w:r>
-      <w:proofErr w:type="gramEnd"/>
-      <w:r>
-        <w:rPr>
-          <w:rFonts w:ascii="Arial" w:hAnsi="Arial" w:cs="Arial"/>
-          <w:color w:val="000000"/>
-        </w:rPr>
-        <w:t>整个高中和大学的一学期时间。在这段时间里，我受到了如下的心理挑战和冲突：</w:t>
-      </w:r>
-    </w:p>
-    <w:p>
-      <w:pPr>
-        <w:pStyle w:val="a3"/>
+        <w:pStyle w:val="NormalWeb"/>
+        <w:spacing w:before="75" w:beforeAutospacing="0" w:after="75" w:afterAutospacing="0"/>
+        <w:rPr>
+          <w:rFonts w:ascii="Arial" w:hAnsi="Arial" w:cs="Arial"/>
+          <w:color w:val="000000"/>
+        </w:rPr>
+      </w:pPr>
+    </w:p>
+    <w:p>
+      <w:pPr>
+        <w:pStyle w:val="NormalWeb"/>
+        <w:spacing w:before="75" w:beforeAutospacing="0" w:after="75" w:afterAutospacing="0"/>
+        <w:rPr>
+          <w:rFonts w:ascii="Arial" w:hAnsi="Arial" w:cs="Arial"/>
+          <w:color w:val="000000"/>
+        </w:rPr>
+      </w:pPr>
+      <w:r>
+        <w:rPr>
+          <w:rFonts w:ascii="Arial" w:hAnsi="Arial" w:cs="Arial"/>
+          <w:color w:val="000000"/>
+        </w:rPr>
+        <w:t>新冠肺炎肆虐的这几年，我经历了一整个高中和大学的一学期时间。在这段时间里，我受到了如下的心理挑战和冲突：</w:t>
+      </w:r>
+    </w:p>
+    <w:p>
+      <w:pPr>
+        <w:pStyle w:val="NormalWeb"/>
         <w:spacing w:before="75" w:beforeAutospacing="0" w:after="75" w:afterAutospacing="0"/>
         <w:rPr>
           <w:rFonts w:ascii="Arial" w:hAnsi="Arial" w:cs="Arial"/>
@@ -505,7 +409,7 @@
     </w:p>
     <w:p>
       <w:pPr>
-        <w:pStyle w:val="a3"/>
+        <w:pStyle w:val="NormalWeb"/>
         <w:spacing w:before="75" w:beforeAutospacing="0" w:after="75" w:afterAutospacing="0"/>
         <w:rPr>
           <w:rFonts w:ascii="Arial" w:hAnsi="Arial" w:cs="Arial"/>
@@ -557,7 +461,7 @@
     </w:p>
     <w:p>
       <w:pPr>
-        <w:pStyle w:val="a3"/>
+        <w:pStyle w:val="NormalWeb"/>
         <w:spacing w:before="75" w:beforeAutospacing="0" w:after="75" w:afterAutospacing="0"/>
         <w:rPr>
           <w:rFonts w:ascii="Arial" w:hAnsi="Arial" w:cs="Arial"/>
@@ -589,17 +493,17 @@
     </w:p>
     <w:p>
       <w:pPr>
-        <w:pStyle w:val="a3"/>
-        <w:spacing w:before="75" w:beforeAutospacing="0" w:after="75" w:afterAutospacing="0"/>
-        <w:rPr>
-          <w:rFonts w:ascii="Arial" w:hAnsi="Arial" w:cs="Arial"/>
-          <w:color w:val="000000"/>
-        </w:rPr>
-      </w:pPr>
-    </w:p>
-    <w:p>
-      <w:pPr>
-        <w:pStyle w:val="a3"/>
+        <w:pStyle w:val="NormalWeb"/>
+        <w:spacing w:before="75" w:beforeAutospacing="0" w:after="75" w:afterAutospacing="0"/>
+        <w:rPr>
+          <w:rFonts w:ascii="Arial" w:hAnsi="Arial" w:cs="Arial"/>
+          <w:color w:val="000000"/>
+        </w:rPr>
+      </w:pPr>
+    </w:p>
+    <w:p>
+      <w:pPr>
+        <w:pStyle w:val="NormalWeb"/>
         <w:spacing w:before="75" w:beforeAutospacing="0" w:after="75" w:afterAutospacing="0"/>
         <w:rPr>
           <w:rFonts w:ascii="Arial" w:hAnsi="Arial" w:cs="Arial"/>
@@ -623,7 +527,7 @@
     </w:p>
     <w:p>
       <w:pPr>
-        <w:pStyle w:val="a3"/>
+        <w:pStyle w:val="NormalWeb"/>
         <w:spacing w:before="75" w:beforeAutospacing="0" w:after="75" w:afterAutospacing="0"/>
         <w:rPr>
           <w:rFonts w:ascii="Arial" w:hAnsi="Arial" w:cs="Arial"/>
@@ -647,7 +551,7 @@
     </w:p>
     <w:p>
       <w:pPr>
-        <w:pStyle w:val="a3"/>
+        <w:pStyle w:val="NormalWeb"/>
         <w:spacing w:before="75" w:beforeAutospacing="0" w:after="75" w:afterAutospacing="0"/>
         <w:rPr>
           <w:rFonts w:ascii="Arial" w:hAnsi="Arial" w:cs="Arial"/>
@@ -671,7 +575,7 @@
     </w:p>
     <w:p>
       <w:pPr>
-        <w:pStyle w:val="a3"/>
+        <w:pStyle w:val="NormalWeb"/>
         <w:spacing w:before="75" w:beforeAutospacing="0" w:after="75" w:afterAutospacing="0"/>
         <w:rPr>
           <w:rFonts w:ascii="Arial" w:hAnsi="Arial" w:cs="Arial"/>
@@ -709,7 +613,7 @@
     </w:p>
     <w:p>
       <w:pPr>
-        <w:pStyle w:val="a3"/>
+        <w:pStyle w:val="NormalWeb"/>
         <w:spacing w:before="75" w:beforeAutospacing="0" w:after="75" w:afterAutospacing="0"/>
         <w:rPr>
           <w:rFonts w:ascii="Arial" w:hAnsi="Arial" w:cs="Arial"/>
@@ -728,28 +632,12 @@
           <w:rFonts w:ascii="Arial" w:hAnsi="Arial" w:cs="Arial"/>
           <w:color w:val="000000"/>
         </w:rPr>
-        <w:t>新冠肺炎肆虐的这几年，我经历了</w:t>
-      </w:r>
-      <w:proofErr w:type="gramStart"/>
-      <w:r>
-        <w:rPr>
-          <w:rFonts w:ascii="Arial" w:hAnsi="Arial" w:cs="Arial"/>
-          <w:color w:val="000000"/>
-        </w:rPr>
-        <w:t>一</w:t>
-      </w:r>
-      <w:proofErr w:type="gramEnd"/>
-      <w:r>
-        <w:rPr>
-          <w:rFonts w:ascii="Arial" w:hAnsi="Arial" w:cs="Arial"/>
-          <w:color w:val="000000"/>
-        </w:rPr>
-        <w:t>整个高中和大学的一学期时间。在这段时间里，我受到了如下的心理挑战和冲突：</w:t>
-      </w:r>
-    </w:p>
-    <w:p>
-      <w:pPr>
-        <w:pStyle w:val="a3"/>
+        <w:t>新冠肺炎肆虐的这几年，我经历了一整个高中和大学的一学期时间。在这段时间里，我受到了如下的心理挑战和冲突：</w:t>
+      </w:r>
+    </w:p>
+    <w:p>
+      <w:pPr>
+        <w:pStyle w:val="NormalWeb"/>
         <w:spacing w:before="75" w:beforeAutospacing="0" w:after="75" w:afterAutospacing="0"/>
         <w:rPr>
           <w:rFonts w:ascii="Arial" w:hAnsi="Arial" w:cs="Arial"/>
@@ -773,7 +661,7 @@
     </w:p>
     <w:p>
       <w:pPr>
-        <w:pStyle w:val="a3"/>
+        <w:pStyle w:val="NormalWeb"/>
         <w:spacing w:before="75" w:beforeAutospacing="0" w:after="75" w:afterAutospacing="0"/>
         <w:rPr>
           <w:rFonts w:ascii="Arial" w:hAnsi="Arial" w:cs="Arial"/>
@@ -825,7 +713,7 @@
     </w:p>
     <w:p>
       <w:pPr>
-        <w:pStyle w:val="a3"/>
+        <w:pStyle w:val="NormalWeb"/>
         <w:spacing w:before="75" w:beforeAutospacing="0" w:after="75" w:afterAutospacing="0"/>
         <w:rPr>
           <w:rFonts w:ascii="Arial" w:hAnsi="Arial" w:cs="Arial"/>
@@ -849,7 +737,7 @@
     </w:p>
     <w:p>
       <w:pPr>
-        <w:pStyle w:val="a3"/>
+        <w:pStyle w:val="NormalWeb"/>
         <w:spacing w:before="75" w:beforeAutospacing="0" w:after="75" w:afterAutospacing="0"/>
         <w:rPr>
           <w:rFonts w:ascii="Arial" w:hAnsi="Arial" w:cs="Arial"/>
@@ -868,38 +756,22 @@
           <w:rFonts w:ascii="Arial" w:hAnsi="Arial" w:cs="Arial"/>
           <w:color w:val="000000"/>
         </w:rPr>
-        <w:t>生活节奏的打乱。原本有计划、有目标的生活节奏被疫情反反复复</w:t>
-      </w:r>
-      <w:proofErr w:type="gramStart"/>
-      <w:r>
-        <w:rPr>
-          <w:rFonts w:ascii="Arial" w:hAnsi="Arial" w:cs="Arial"/>
-          <w:color w:val="000000"/>
-        </w:rPr>
-        <w:t>的封控和</w:t>
-      </w:r>
-      <w:proofErr w:type="gramEnd"/>
-      <w:r>
-        <w:rPr>
-          <w:rFonts w:ascii="Arial" w:hAnsi="Arial" w:cs="Arial"/>
-          <w:color w:val="000000"/>
-        </w:rPr>
-        <w:t>管理所打乱。在不规律的作息里，我很难像以前一样一周两周的专注于自己想做的事情上。</w:t>
-      </w:r>
-    </w:p>
-    <w:p>
-      <w:pPr>
-        <w:pStyle w:val="a3"/>
-        <w:spacing w:before="75" w:beforeAutospacing="0" w:after="75" w:afterAutospacing="0"/>
-        <w:rPr>
-          <w:rFonts w:ascii="Arial" w:hAnsi="Arial" w:cs="Arial"/>
-          <w:color w:val="000000"/>
-        </w:rPr>
-      </w:pPr>
-    </w:p>
-    <w:p>
-      <w:pPr>
-        <w:pStyle w:val="a3"/>
+        <w:t>生活节奏的打乱。原本有计划、有目标的生活节奏被疫情反反复复的封控和管理所打乱。在不规律的作息里，我很难像以前一样一周两周的专注于自己想做的事情上。</w:t>
+      </w:r>
+    </w:p>
+    <w:p>
+      <w:pPr>
+        <w:pStyle w:val="NormalWeb"/>
+        <w:spacing w:before="75" w:beforeAutospacing="0" w:after="75" w:afterAutospacing="0"/>
+        <w:rPr>
+          <w:rFonts w:ascii="Arial" w:hAnsi="Arial" w:cs="Arial"/>
+          <w:color w:val="000000"/>
+        </w:rPr>
+      </w:pPr>
+    </w:p>
+    <w:p>
+      <w:pPr>
+        <w:pStyle w:val="NormalWeb"/>
         <w:spacing w:before="75" w:beforeAutospacing="0" w:after="75" w:afterAutospacing="0"/>
         <w:rPr>
           <w:rFonts w:ascii="Arial" w:hAnsi="Arial" w:cs="Arial"/>
@@ -923,7 +795,7 @@
     </w:p>
     <w:p>
       <w:pPr>
-        <w:pStyle w:val="a3"/>
+        <w:pStyle w:val="NormalWeb"/>
         <w:spacing w:before="75" w:beforeAutospacing="0" w:after="75" w:afterAutospacing="0"/>
         <w:rPr>
           <w:rFonts w:ascii="Arial" w:hAnsi="Arial" w:cs="Arial"/>
@@ -947,7 +819,7 @@
     </w:p>
     <w:p>
       <w:pPr>
-        <w:pStyle w:val="a3"/>
+        <w:pStyle w:val="NormalWeb"/>
         <w:spacing w:before="75" w:beforeAutospacing="0" w:after="75" w:afterAutospacing="0"/>
         <w:rPr>
           <w:rFonts w:ascii="Arial" w:hAnsi="Arial" w:cs="Arial"/>
@@ -971,7 +843,7 @@
     </w:p>
     <w:p>
       <w:pPr>
-        <w:pStyle w:val="a3"/>
+        <w:pStyle w:val="NormalWeb"/>
         <w:spacing w:before="75" w:beforeAutospacing="0" w:after="75" w:afterAutospacing="0"/>
         <w:rPr>
           <w:rFonts w:ascii="Arial" w:hAnsi="Arial" w:cs="Arial"/>
@@ -1010,7 +882,7 @@
     </w:p>
     <w:p>
       <w:pPr>
-        <w:pStyle w:val="a3"/>
+        <w:pStyle w:val="NormalWeb"/>
         <w:spacing w:before="75" w:beforeAutospacing="0" w:after="75" w:afterAutospacing="0"/>
         <w:rPr>
           <w:rFonts w:ascii="Arial" w:hAnsi="Arial" w:cs="Arial"/>
@@ -1029,23 +901,7 @@
           <w:rFonts w:ascii="Arial" w:hAnsi="Arial" w:cs="Arial"/>
           <w:color w:val="000000"/>
         </w:rPr>
-        <w:t>更加合理的规划自己的时间。面对疫情</w:t>
-      </w:r>
-      <w:proofErr w:type="gramStart"/>
-      <w:r>
-        <w:rPr>
-          <w:rFonts w:ascii="Arial" w:hAnsi="Arial" w:cs="Arial"/>
-          <w:color w:val="000000"/>
-        </w:rPr>
-        <w:t>的封控和</w:t>
-      </w:r>
-      <w:proofErr w:type="gramEnd"/>
-      <w:r>
-        <w:rPr>
-          <w:rFonts w:ascii="Arial" w:hAnsi="Arial" w:cs="Arial"/>
-          <w:color w:val="000000"/>
-        </w:rPr>
-        <w:t>管理，我所能做的只能是遵循规矩和服从安排。尽可能的从自己的身上解决问题，通过更加合理的规划自己的时间，完成自己理应完成的计划单。</w:t>
+        <w:t>更加合理的规划自己的时间。面对疫情的封控和管理，我所能做的只能是遵循规矩和服从安排。尽可能的从自己的身上解决问题，通过更加合理的规划自己的时间，完成自己理应完成的计划单。</w:t>
       </w:r>
     </w:p>
     <w:p>
@@ -1060,40 +916,24 @@
     </w:p>
     <w:p>
       <w:pPr>
-        <w:pStyle w:val="a3"/>
-        <w:spacing w:before="75" w:beforeAutospacing="0" w:after="75" w:afterAutospacing="0"/>
-        <w:rPr>
-          <w:rFonts w:ascii="Arial" w:hAnsi="Arial" w:cs="Arial"/>
-          <w:color w:val="000000"/>
-        </w:rPr>
-      </w:pPr>
-      <w:r>
-        <w:rPr>
-          <w:rFonts w:ascii="Arial" w:hAnsi="Arial" w:cs="Arial"/>
-          <w:color w:val="000000"/>
-        </w:rPr>
-        <w:t>新冠肺炎肆虐的这几年，我经历了</w:t>
-      </w:r>
-      <w:proofErr w:type="gramStart"/>
-      <w:r>
-        <w:rPr>
-          <w:rFonts w:ascii="Arial" w:hAnsi="Arial" w:cs="Arial"/>
-          <w:color w:val="000000"/>
-        </w:rPr>
-        <w:t>一</w:t>
-      </w:r>
-      <w:proofErr w:type="gramEnd"/>
-      <w:r>
-        <w:rPr>
-          <w:rFonts w:ascii="Arial" w:hAnsi="Arial" w:cs="Arial"/>
-          <w:color w:val="000000"/>
-        </w:rPr>
-        <w:t>整个高中和大学的一学期时间。在这段时间里，我受到了如下的心理挑战和冲突：</w:t>
-      </w:r>
-    </w:p>
-    <w:p>
-      <w:pPr>
-        <w:pStyle w:val="a3"/>
+        <w:pStyle w:val="NormalWeb"/>
+        <w:spacing w:before="75" w:beforeAutospacing="0" w:after="75" w:afterAutospacing="0"/>
+        <w:rPr>
+          <w:rFonts w:ascii="Arial" w:hAnsi="Arial" w:cs="Arial"/>
+          <w:color w:val="000000"/>
+        </w:rPr>
+      </w:pPr>
+      <w:r>
+        <w:rPr>
+          <w:rFonts w:ascii="Arial" w:hAnsi="Arial" w:cs="Arial"/>
+          <w:color w:val="000000"/>
+        </w:rPr>
+        <w:t>新冠肺炎肆虐的这几年，我经历了一整个高中和大学的一学期时间。在这段时间里，我受到了如下的心理挑战和冲突：</w:t>
+      </w:r>
+    </w:p>
+    <w:p>
+      <w:pPr>
+        <w:pStyle w:val="NormalWeb"/>
         <w:spacing w:before="75" w:beforeAutospacing="0" w:after="75" w:afterAutospacing="0"/>
         <w:rPr>
           <w:rFonts w:ascii="Arial" w:hAnsi="Arial" w:cs="Arial"/>
@@ -1117,7 +957,7 @@
     </w:p>
     <w:p>
       <w:pPr>
-        <w:pStyle w:val="a3"/>
+        <w:pStyle w:val="NormalWeb"/>
         <w:spacing w:before="75" w:beforeAutospacing="0" w:after="75" w:afterAutospacing="0"/>
         <w:rPr>
           <w:rFonts w:ascii="Arial" w:hAnsi="Arial" w:cs="Arial"/>
@@ -1169,7 +1009,7 @@
     </w:p>
     <w:p>
       <w:pPr>
-        <w:pStyle w:val="a3"/>
+        <w:pStyle w:val="NormalWeb"/>
         <w:spacing w:before="75" w:beforeAutospacing="0" w:after="75" w:afterAutospacing="0"/>
         <w:rPr>
           <w:rFonts w:ascii="Arial" w:hAnsi="Arial" w:cs="Arial"/>
@@ -1193,7 +1033,7 @@
     </w:p>
     <w:p>
       <w:pPr>
-        <w:pStyle w:val="a3"/>
+        <w:pStyle w:val="NormalWeb"/>
         <w:spacing w:before="75" w:beforeAutospacing="0" w:after="75" w:afterAutospacing="0"/>
         <w:rPr>
           <w:rFonts w:ascii="Arial" w:hAnsi="Arial" w:cs="Arial"/>
@@ -1212,38 +1052,22 @@
           <w:rFonts w:ascii="Arial" w:hAnsi="Arial" w:cs="Arial"/>
           <w:color w:val="000000"/>
         </w:rPr>
-        <w:t>生活节奏的打乱。原本有计划、有目标的生活节奏被疫情反反复复</w:t>
-      </w:r>
-      <w:proofErr w:type="gramStart"/>
-      <w:r>
-        <w:rPr>
-          <w:rFonts w:ascii="Arial" w:hAnsi="Arial" w:cs="Arial"/>
-          <w:color w:val="000000"/>
-        </w:rPr>
-        <w:t>的封控和</w:t>
-      </w:r>
-      <w:proofErr w:type="gramEnd"/>
-      <w:r>
-        <w:rPr>
-          <w:rFonts w:ascii="Arial" w:hAnsi="Arial" w:cs="Arial"/>
-          <w:color w:val="000000"/>
-        </w:rPr>
-        <w:t>管理所打乱。在不规律的作息里，我很难像以前一样一周两周的专注于自己想做的事情上。</w:t>
-      </w:r>
-    </w:p>
-    <w:p>
-      <w:pPr>
-        <w:pStyle w:val="a3"/>
-        <w:spacing w:before="75" w:beforeAutospacing="0" w:after="75" w:afterAutospacing="0"/>
-        <w:rPr>
-          <w:rFonts w:ascii="Arial" w:hAnsi="Arial" w:cs="Arial"/>
-          <w:color w:val="000000"/>
-        </w:rPr>
-      </w:pPr>
-    </w:p>
-    <w:p>
-      <w:pPr>
-        <w:pStyle w:val="a3"/>
+        <w:t>生活节奏的打乱。原本有计划、有目标的生活节奏被疫情反反复复的封控和管理所打乱。在不规律的作息里，我很难像以前一样一周两周的专注于自己想做的事情上。</w:t>
+      </w:r>
+    </w:p>
+    <w:p>
+      <w:pPr>
+        <w:pStyle w:val="NormalWeb"/>
+        <w:spacing w:before="75" w:beforeAutospacing="0" w:after="75" w:afterAutospacing="0"/>
+        <w:rPr>
+          <w:rFonts w:ascii="Arial" w:hAnsi="Arial" w:cs="Arial"/>
+          <w:color w:val="000000"/>
+        </w:rPr>
+      </w:pPr>
+    </w:p>
+    <w:p>
+      <w:pPr>
+        <w:pStyle w:val="NormalWeb"/>
         <w:spacing w:before="75" w:beforeAutospacing="0" w:after="75" w:afterAutospacing="0"/>
         <w:rPr>
           <w:rFonts w:ascii="Arial" w:hAnsi="Arial" w:cs="Arial"/>
@@ -1267,7 +1091,7 @@
     </w:p>
     <w:p>
       <w:pPr>
-        <w:pStyle w:val="a3"/>
+        <w:pStyle w:val="NormalWeb"/>
         <w:spacing w:before="75" w:beforeAutospacing="0" w:after="75" w:afterAutospacing="0"/>
         <w:rPr>
           <w:rFonts w:ascii="Arial" w:hAnsi="Arial" w:cs="Arial"/>
@@ -1291,7 +1115,7 @@
     </w:p>
     <w:p>
       <w:pPr>
-        <w:pStyle w:val="a3"/>
+        <w:pStyle w:val="NormalWeb"/>
         <w:spacing w:before="75" w:beforeAutospacing="0" w:after="75" w:afterAutospacing="0"/>
         <w:rPr>
           <w:rFonts w:ascii="Arial" w:hAnsi="Arial" w:cs="Arial"/>
@@ -1315,7 +1139,7 @@
     </w:p>
     <w:p>
       <w:pPr>
-        <w:pStyle w:val="a3"/>
+        <w:pStyle w:val="NormalWeb"/>
         <w:spacing w:before="75" w:beforeAutospacing="0" w:after="75" w:afterAutospacing="0"/>
         <w:rPr>
           <w:rFonts w:ascii="Arial" w:hAnsi="Arial" w:cs="Arial"/>
@@ -1353,10 +1177,10 @@
     </w:p>
     <w:p>
       <w:pPr>
-        <w:pStyle w:val="a3"/>
-        <w:spacing w:before="75" w:beforeAutospacing="0" w:after="75" w:afterAutospacing="0"/>
-        <w:rPr>
-          <w:rFonts w:ascii="Arial" w:hAnsi="Arial" w:cs="Arial"/>
+        <w:pStyle w:val="NormalWeb"/>
+        <w:spacing w:before="75" w:beforeAutospacing="0" w:after="75" w:afterAutospacing="0"/>
+        <w:rPr>
+          <w:rFonts w:ascii="Arial" w:hAnsi="Arial" w:cs="Arial" w:hint="eastAsia"/>
           <w:color w:val="000000"/>
         </w:rPr>
       </w:pPr>
@@ -1372,35 +1196,8 @@
           <w:rFonts w:ascii="Arial" w:hAnsi="Arial" w:cs="Arial"/>
           <w:color w:val="000000"/>
         </w:rPr>
-        <w:t>更加合理的规划自己的时间。面对疫情</w:t>
-      </w:r>
-      <w:proofErr w:type="gramStart"/>
-      <w:r>
-        <w:rPr>
-          <w:rFonts w:ascii="Arial" w:hAnsi="Arial" w:cs="Arial"/>
-          <w:color w:val="000000"/>
-        </w:rPr>
-        <w:t>的封控和</w:t>
-      </w:r>
-      <w:proofErr w:type="gramEnd"/>
-      <w:r>
-        <w:rPr>
-          <w:rFonts w:ascii="Arial" w:hAnsi="Arial" w:cs="Arial"/>
-          <w:color w:val="000000"/>
-        </w:rPr>
-        <w:t>管理，我所能做的只能是遵循规矩和服从安排。尽可能的从自己的身上解决问题，通过更加合理的规划自己的时间，完成自己理应完成的计划单。</w:t>
-      </w:r>
-    </w:p>
-    <w:p>
-      <w:pPr>
-        <w:rPr>
-          <w:rFonts w:hint="eastAsia"/>
-          <w:b/>
-          <w:bCs/>
-          <w:sz w:val="36"/>
-          <w:szCs w:val="40"/>
-        </w:rPr>
-      </w:pPr>
+        <w:t>更加合理的规划自己的时间。面对疫情的封控和管理，我所能做的只能是遵循规矩和服从安排。尽可能的从自己的身上解决问题，通过更加合理的规划自己的时间，完成自己理应完成的计划单。</w:t>
+      </w:r>
     </w:p>
     <w:sectPr>
       <w:pgSz w:w="11906" w:h="16838"/>
@@ -1804,7 +1601,7 @@
     <w:lsdException w:name="Unresolved Mention" w:semiHidden="1" w:unhideWhenUsed="1"/>
     <w:lsdException w:name="Smart Link" w:semiHidden="1" w:unhideWhenUsed="1"/>
   </w:latentStyles>
-  <w:style w:type="paragraph" w:default="1" w:styleId="a">
+  <w:style w:type="paragraph" w:default="1" w:styleId="Normal">
     <w:name w:val="Normal"/>
     <w:qFormat/>
     <w:rsid w:val="00E330AC"/>
@@ -1813,13 +1610,13 @@
       <w:jc w:val="both"/>
     </w:pPr>
   </w:style>
-  <w:style w:type="character" w:default="1" w:styleId="a0">
+  <w:style w:type="character" w:default="1" w:styleId="DefaultParagraphFont">
     <w:name w:val="Default Paragraph Font"/>
     <w:uiPriority w:val="1"/>
     <w:semiHidden/>
     <w:unhideWhenUsed/>
   </w:style>
-  <w:style w:type="table" w:default="1" w:styleId="a1">
+  <w:style w:type="table" w:default="1" w:styleId="TableNormal">
     <w:name w:val="Normal Table"/>
     <w:uiPriority w:val="99"/>
     <w:semiHidden/>
@@ -1834,17 +1631,16 @@
       </w:tblCellMar>
     </w:tblPr>
   </w:style>
-  <w:style w:type="numbering" w:default="1" w:styleId="a2">
+  <w:style w:type="numbering" w:default="1" w:styleId="NoList">
     <w:name w:val="No List"/>
     <w:uiPriority w:val="99"/>
     <w:semiHidden/>
     <w:unhideWhenUsed/>
   </w:style>
-  <w:style w:type="paragraph" w:styleId="a3">
+  <w:style w:type="paragraph" w:styleId="NormalWeb">
     <w:name w:val="Normal (Web)"/>
-    <w:basedOn w:val="a"/>
+    <w:basedOn w:val="Normal"/>
     <w:uiPriority w:val="99"/>
-    <w:semiHidden/>
     <w:unhideWhenUsed/>
     <w:rsid w:val="00762DC6"/>
     <w:pPr>
@@ -1853,7 +1649,7 @@
       <w:jc w:val="left"/>
     </w:pPr>
     <w:rPr>
-      <w:rFonts w:ascii="宋体" w:eastAsia="宋体" w:hAnsi="宋体" w:cs="宋体"/>
+      <w:rFonts w:ascii="SimSun" w:eastAsia="SimSun" w:hAnsi="SimSun" w:cs="SimSun"/>
       <w:kern w:val="0"/>
       <w:sz w:val="24"/>
       <w:szCs w:val="24"/>

</xml_diff>